<commit_message>
updated timeline and protocol, added fluxnet data
</commit_message>
<xml_diff>
--- a/Coordination/Protocols/240429_Meeting Notes_05.docx
+++ b/Coordination/Protocols/240429_Meeting Notes_05.docx
@@ -258,16 +258,8 @@
               <w:rPr>
                 <w:b/>
               </w:rPr>
-              <w:t>-</w:t>
-            </w:r>
-            <w:proofErr w:type="spellStart"/>
-            <w:r>
-              <w:rPr>
-                <w:b/>
-              </w:rPr>
-              <w:t>No</w:t>
-            </w:r>
-            <w:proofErr w:type="spellEnd"/>
+              <w:t>-No</w:t>
+            </w:r>
             <w:r>
               <w:rPr>
                 <w:b/>
@@ -611,13 +603,7 @@
               <w:rPr>
                 <w:lang w:val="en-US"/>
               </w:rPr>
-              <w:t>2</w:t>
-            </w:r>
-            <w:r>
-              <w:rPr>
-                <w:lang w:val="en-US"/>
-              </w:rPr>
-              <w:t>9</w:t>
+              <w:t>01</w:t>
             </w:r>
             <w:r>
               <w:rPr>
@@ -635,24 +621,24 @@
               <w:rPr>
                 <w:lang w:val="en-US"/>
               </w:rPr>
+              <w:t>5</w:t>
+            </w:r>
+            <w:r>
+              <w:rPr>
+                <w:lang w:val="en-US"/>
+              </w:rPr>
+              <w:t>.202</w:t>
+            </w:r>
+            <w:r>
+              <w:rPr>
+                <w:lang w:val="en-US"/>
+              </w:rPr>
               <w:t>4</w:t>
             </w:r>
             <w:r>
               <w:rPr>
                 <w:lang w:val="en-US"/>
               </w:rPr>
-              <w:t>.202</w:t>
-            </w:r>
-            <w:r>
-              <w:rPr>
-                <w:lang w:val="en-US"/>
-              </w:rPr>
-              <w:t>4</w:t>
-            </w:r>
-            <w:r>
-              <w:rPr>
-                <w:lang w:val="en-US"/>
-              </w:rPr>
               <w:t xml:space="preserve"> / </w:t>
             </w:r>
             <w:r>
@@ -665,7 +651,7 @@
               <w:rPr>
                 <w:lang w:val="en-US"/>
               </w:rPr>
-              <w:t>5</w:t>
+              <w:t>1</w:t>
             </w:r>
             <w:r>
               <w:rPr>
@@ -790,16 +776,8 @@
               <w:rPr>
                 <w:lang w:val="en-US"/>
               </w:rPr>
-              <w:t xml:space="preserve">Modelling for one </w:t>
-            </w:r>
-            <w:proofErr w:type="spellStart"/>
-            <w:r>
-              <w:rPr>
-                <w:lang w:val="en-US"/>
-              </w:rPr>
-              <w:t>Gridpoint</w:t>
-            </w:r>
-            <w:proofErr w:type="spellEnd"/>
+              <w:t>Modelling for one Gridpoint</w:t>
+            </w:r>
           </w:p>
         </w:tc>
       </w:tr>
@@ -999,14 +977,12 @@
                 <w:b/>
               </w:rPr>
             </w:pPr>
-            <w:proofErr w:type="spellStart"/>
             <w:r>
               <w:rPr>
                 <w:b/>
               </w:rPr>
               <w:t>Participants</w:t>
             </w:r>
-            <w:proofErr w:type="spellEnd"/>
           </w:p>
         </w:tc>
         <w:tc>
@@ -1444,14 +1420,12 @@
                 <w:lang w:val="en-US"/>
               </w:rPr>
             </w:pPr>
-            <w:proofErr w:type="spellStart"/>
             <w:r>
               <w:rPr>
                 <w:lang w:val="en-US"/>
               </w:rPr>
               <w:t>Unibe</w:t>
             </w:r>
-            <w:proofErr w:type="spellEnd"/>
           </w:p>
         </w:tc>
         <w:tc>
@@ -2107,7 +2081,7 @@
           <w:tcPr>
             <w:tcW w:w="7619" w:type="dxa"/>
             <w:tcBorders>
-              <w:top w:val="single" w:sz="4" w:space="0" w:color="auto"/>
+              <w:top w:val="nil"/>
               <w:left w:val="nil"/>
               <w:bottom w:val="nil"/>
               <w:right w:val="single" w:sz="4" w:space="0" w:color="auto"/>
@@ -2121,14 +2095,16 @@
             <w:pPr>
               <w:pStyle w:val="Heading1"/>
               <w:rPr>
-                <w:lang w:val="en-US"/>
-              </w:rPr>
-            </w:pPr>
-            <w:r>
-              <w:rPr>
-                <w:lang w:val="en-US"/>
-              </w:rPr>
-              <w:t>Server Access</w:t>
+                <w:b w:val="0"/>
+                <w:bCs/>
+                <w:lang w:val="en-US"/>
+              </w:rPr>
+            </w:pPr>
+            <w:r>
+              <w:rPr>
+                <w:lang w:val="en-US"/>
+              </w:rPr>
+              <w:t>Modelling</w:t>
             </w:r>
           </w:p>
         </w:tc>
@@ -2136,7 +2112,7 @@
           <w:tcPr>
             <w:tcW w:w="480" w:type="dxa"/>
             <w:tcBorders>
-              <w:top w:val="single" w:sz="4" w:space="0" w:color="auto"/>
+              <w:top w:val="nil"/>
               <w:left w:val="single" w:sz="4" w:space="0" w:color="auto"/>
               <w:bottom w:val="nil"/>
               <w:right w:val="nil"/>
@@ -2162,7 +2138,7 @@
           <w:tcPr>
             <w:tcW w:w="522" w:type="dxa"/>
             <w:tcBorders>
-              <w:top w:val="single" w:sz="4" w:space="0" w:color="auto"/>
+              <w:top w:val="nil"/>
               <w:left w:val="nil"/>
               <w:bottom w:val="nil"/>
               <w:right w:val="nil"/>
@@ -2181,7 +2157,7 @@
           <w:tcPr>
             <w:tcW w:w="791" w:type="dxa"/>
             <w:tcBorders>
-              <w:top w:val="single" w:sz="4" w:space="0" w:color="auto"/>
+              <w:top w:val="nil"/>
               <w:left w:val="nil"/>
               <w:bottom w:val="nil"/>
               <w:right w:val="nil"/>
@@ -2231,109 +2207,27 @@
             </w:pPr>
             <w:r>
               <w:rPr>
+                <w:lang w:val="en-US"/>
+              </w:rPr>
+              <w:t>I</w:t>
+            </w:r>
+            <w:r>
+              <w:rPr>
+                <w:lang w:val="en-US"/>
+              </w:rPr>
+              <w:t>t appears that at certain grid points, PET values are higher than ET values. This discrepancy suggests a potential error in the units somewhere, which needs to be identified and corrected.</w:t>
+            </w:r>
+            <w:r>
+              <w:rPr>
+                <w:lang w:val="en-US"/>
+              </w:rPr>
+              <w:t xml:space="preserve"> </w:t>
+            </w:r>
+            <w:r>
+              <w:rPr>
                 <w:lang w:val="en-GB"/>
               </w:rPr>
-              <w:t>Got access to server (</w:t>
-            </w:r>
-            <w:r>
-              <w:rPr>
-                <w:lang w:val="en-GB"/>
-              </w:rPr>
-              <w:t>Workstation 2)</w:t>
-            </w:r>
-            <w:r>
-              <w:rPr>
-                <w:lang w:val="en-GB"/>
-              </w:rPr>
-              <w:t xml:space="preserve">. With ubuntu login remotely to </w:t>
-            </w:r>
-            <w:r>
-              <w:rPr>
-                <w:lang w:val="en-GB"/>
-              </w:rPr>
-              <w:t xml:space="preserve">workstation 2. Use command: </w:t>
-            </w:r>
-            <w:r>
-              <w:rPr>
-                <w:lang w:val="en-GB"/>
-              </w:rPr>
-              <w:t xml:space="preserve">ssh -L 9090:localhost:8787 </w:t>
-            </w:r>
-            <w:hyperlink r:id="rId11" w:history="1">
-              <w:r>
-                <w:rPr>
-                  <w:lang w:val="en-GB"/>
-                </w:rPr>
-                <w:t>patricia@130.92.119.132</w:t>
-              </w:r>
-            </w:hyperlink>
-            <w:r>
-              <w:rPr>
-                <w:lang w:val="en-GB"/>
-              </w:rPr>
-              <w:t xml:space="preserve"> and then my password I set</w:t>
-            </w:r>
-            <w:r>
-              <w:rPr>
-                <w:lang w:val="en-GB"/>
-              </w:rPr>
-              <w:t xml:space="preserve">. </w:t>
-            </w:r>
-            <w:r>
-              <w:rPr>
-                <w:lang w:val="en-GB"/>
-              </w:rPr>
-              <w:t xml:space="preserve">Username for R server: </w:t>
-            </w:r>
-            <w:proofErr w:type="spellStart"/>
-            <w:r>
-              <w:rPr>
-                <w:lang w:val="en-GB"/>
-              </w:rPr>
-              <w:t>patricia</w:t>
-            </w:r>
-            <w:proofErr w:type="spellEnd"/>
-            <w:r>
-              <w:rPr>
-                <w:lang w:val="en-GB"/>
-              </w:rPr>
-              <w:t xml:space="preserve"> and same password as before</w:t>
-            </w:r>
-            <w:r>
-              <w:rPr>
-                <w:lang w:val="en-GB"/>
-              </w:rPr>
-              <w:t xml:space="preserve">, </w:t>
-            </w:r>
-            <w:r>
-              <w:rPr>
-                <w:lang w:val="en-GB"/>
-              </w:rPr>
-              <w:t>http://localhost:9090/</w:t>
-            </w:r>
-            <w:r>
-              <w:rPr>
-                <w:lang w:val="en-GB"/>
-              </w:rPr>
-              <w:t>.</w:t>
-            </w:r>
-            <w:r>
-              <w:rPr>
-                <w:lang w:val="en-GB"/>
-              </w:rPr>
-              <w:t xml:space="preserve"> The data on </w:t>
-            </w:r>
-            <w:r>
-              <w:rPr>
-                <w:lang w:val="en-GB"/>
-              </w:rPr>
-              <w:t xml:space="preserve">the workstation 2 is found here: </w:t>
-            </w:r>
-            <w:r>
-              <w:rPr>
-                <w:lang w:val="en-GB"/>
-              </w:rPr>
-              <w:t>/data/scratch/CMIP6ng/cmip6-ng/pr/day/native/</w:t>
+              <w:t xml:space="preserve">Compare pet with FLUXNET values. </w:t>
             </w:r>
           </w:p>
         </w:tc>
@@ -2358,14 +2252,14 @@
             <w:pPr>
               <w:pStyle w:val="FormularZustndig"/>
               <w:rPr>
-                <w:lang w:val="en-GB"/>
-              </w:rPr>
-            </w:pPr>
-            <w:r>
-              <w:rPr>
-                <w:lang w:val="en-GB"/>
-              </w:rPr>
-              <w:t>I</w:t>
+                <w:lang w:val="en-US"/>
+              </w:rPr>
+            </w:pPr>
+            <w:r>
+              <w:rPr>
+                <w:lang w:val="en-US"/>
+              </w:rPr>
+              <w:t>P</w:t>
             </w:r>
           </w:p>
         </w:tc>
@@ -2383,7 +2277,7 @@
             <w:pPr>
               <w:pStyle w:val="FormularZustndig"/>
               <w:rPr>
-                <w:lang w:val="en-GB"/>
+                <w:lang w:val="en-US"/>
               </w:rPr>
             </w:pPr>
           </w:p>
@@ -2408,118 +2302,15 @@
             <w:pPr>
               <w:pStyle w:val="FormularZustndig"/>
               <w:rPr>
-                <w:lang w:val="en-GB"/>
-              </w:rPr>
-            </w:pPr>
-            <w:r>
-              <w:rPr>
-                <w:lang w:val="en-GB"/>
-              </w:rPr>
-              <w:t>7.03</w:t>
-            </w:r>
-          </w:p>
-        </w:tc>
-      </w:tr>
-      <w:tr>
-        <w:tc>
-          <w:tcPr>
-            <w:tcW w:w="7619" w:type="dxa"/>
-            <w:tcBorders>
-              <w:top w:val="nil"/>
-              <w:left w:val="nil"/>
-              <w:bottom w:val="nil"/>
-              <w:right w:val="single" w:sz="4" w:space="0" w:color="auto"/>
-            </w:tcBorders>
-            <w:shd w:val="clear" w:color="auto" w:fill="auto"/>
-            <w:tcMar>
-              <w:right w:w="170" w:type="dxa"/>
-            </w:tcMar>
-          </w:tcPr>
-          <w:p>
-            <w:pPr>
-              <w:pStyle w:val="Heading1"/>
-              <w:rPr>
-                <w:b w:val="0"/>
-                <w:bCs/>
-                <w:lang w:val="en-US"/>
-              </w:rPr>
-            </w:pPr>
-            <w:r>
-              <w:rPr>
-                <w:lang w:val="en-US"/>
-              </w:rPr>
-              <w:t>Modelling</w:t>
-            </w:r>
-          </w:p>
-        </w:tc>
-        <w:tc>
-          <w:tcPr>
-            <w:tcW w:w="480" w:type="dxa"/>
-            <w:tcBorders>
-              <w:top w:val="nil"/>
-              <w:left w:val="single" w:sz="4" w:space="0" w:color="auto"/>
-              <w:bottom w:val="nil"/>
-              <w:right w:val="nil"/>
-            </w:tcBorders>
-            <w:shd w:val="clear" w:color="auto" w:fill="auto"/>
-            <w:tcMar>
-              <w:top w:w="57" w:type="dxa"/>
-              <w:left w:w="85" w:type="dxa"/>
-              <w:bottom w:w="57" w:type="dxa"/>
-              <w:right w:w="85" w:type="dxa"/>
-            </w:tcMar>
-          </w:tcPr>
-          <w:p>
-            <w:pPr>
-              <w:pStyle w:val="FormularZustndig"/>
-              <w:rPr>
-                <w:lang w:val="en-US"/>
-              </w:rPr>
-            </w:pPr>
-          </w:p>
-        </w:tc>
-        <w:tc>
-          <w:tcPr>
-            <w:tcW w:w="522" w:type="dxa"/>
-            <w:tcBorders>
-              <w:top w:val="nil"/>
-              <w:left w:val="nil"/>
-              <w:bottom w:val="nil"/>
-              <w:right w:val="nil"/>
-            </w:tcBorders>
-          </w:tcPr>
-          <w:p>
-            <w:pPr>
-              <w:pStyle w:val="FormularZustndig"/>
-              <w:rPr>
-                <w:lang w:val="en-US"/>
-              </w:rPr>
-            </w:pPr>
-          </w:p>
-        </w:tc>
-        <w:tc>
-          <w:tcPr>
-            <w:tcW w:w="791" w:type="dxa"/>
-            <w:tcBorders>
-              <w:top w:val="nil"/>
-              <w:left w:val="nil"/>
-              <w:bottom w:val="nil"/>
-              <w:right w:val="nil"/>
-            </w:tcBorders>
-            <w:shd w:val="clear" w:color="auto" w:fill="auto"/>
-            <w:tcMar>
-              <w:top w:w="57" w:type="dxa"/>
-              <w:left w:w="85" w:type="dxa"/>
-              <w:bottom w:w="57" w:type="dxa"/>
-            </w:tcMar>
-          </w:tcPr>
-          <w:p>
-            <w:pPr>
-              <w:pStyle w:val="FormularZustndig"/>
-              <w:rPr>
-                <w:lang w:val="en-US"/>
-              </w:rPr>
-            </w:pPr>
+                <w:lang w:val="en-US"/>
+              </w:rPr>
+            </w:pPr>
+            <w:r>
+              <w:rPr>
+                <w:lang w:val="en-US"/>
+              </w:rPr>
+              <w:t>29.04</w:t>
+            </w:r>
           </w:p>
         </w:tc>
       </w:tr>
@@ -2546,32 +2337,72 @@
                 <w:numId w:val="7"/>
               </w:numPr>
               <w:rPr>
-                <w:lang w:val="en-GB"/>
-              </w:rPr>
-            </w:pPr>
-            <w:r>
-              <w:rPr>
-                <w:lang w:val="en-US"/>
-              </w:rPr>
-              <w:t>I</w:t>
-            </w:r>
-            <w:r>
-              <w:rPr>
-                <w:lang w:val="en-US"/>
-              </w:rPr>
-              <w:t>t appears that at certain grid points, PET values are higher than ET values. This discrepancy suggests a potential error in the units somewhere, which needs to be identified and corrected.</w:t>
-            </w:r>
-            <w:r>
-              <w:rPr>
-                <w:lang w:val="en-US"/>
-              </w:rPr>
-              <w:t xml:space="preserve"> </w:t>
-            </w:r>
-            <w:r>
-              <w:rPr>
-                <w:lang w:val="en-GB"/>
-              </w:rPr>
-              <w:t xml:space="preserve">Compare pet with FLUXNET values. </w:t>
+                <w:b/>
+                <w:bCs/>
+                <w:lang w:val="en-US"/>
+              </w:rPr>
+            </w:pPr>
+            <w:r>
+              <w:rPr>
+                <w:b/>
+                <w:bCs/>
+                <w:lang w:val="en-US"/>
+              </w:rPr>
+              <w:t xml:space="preserve">Calc_patm: </w:t>
+            </w:r>
+            <w:r>
+              <w:rPr>
+                <w:lang w:val="en-US"/>
+              </w:rPr>
+              <w:t>F</w:t>
+            </w:r>
+            <w:r>
+              <w:rPr>
+                <w:lang w:val="en-US"/>
+              </w:rPr>
+              <w:t>unction f</w:t>
+            </w:r>
+            <w:r>
+              <w:rPr>
+                <w:lang w:val="en-US"/>
+              </w:rPr>
+              <w:t xml:space="preserve">or the calculation of the atmospheric pressure. As 'elv' (height above sea level) it would be ideal to use the information from the model grid. </w:t>
+            </w:r>
+            <w:r>
+              <w:rPr>
+                <w:lang w:val="en-US"/>
+              </w:rPr>
+              <w:t>Is not available, the only thing found was the pressure at top level of the land model, corresponding to 2.25 millibars. Used</w:t>
+            </w:r>
+            <w:r>
+              <w:rPr>
+                <w:lang w:val="en-US"/>
+              </w:rPr>
+              <w:t xml:space="preserve"> 0 m for no</w:t>
+            </w:r>
+            <w:r>
+              <w:rPr>
+                <w:lang w:val="en-US"/>
+              </w:rPr>
+              <w:t>w</w:t>
+            </w:r>
+            <w:r>
+              <w:rPr>
+                <w:lang w:val="en-US"/>
+              </w:rPr>
+              <w:t xml:space="preserve">. For a gridpoint same height, but </w:t>
+            </w:r>
+            <w:r>
+              <w:rPr>
+                <w:lang w:val="en-US"/>
+              </w:rPr>
+              <w:t xml:space="preserve">when </w:t>
+            </w:r>
+            <w:r>
+              <w:rPr>
+                <w:lang w:val="en-US"/>
+              </w:rPr>
+              <w:t xml:space="preserve">global then different heights. </w:t>
             </w:r>
           </w:p>
         </w:tc>
@@ -2603,7 +2434,7 @@
               <w:rPr>
                 <w:lang w:val="en-US"/>
               </w:rPr>
-              <w:t>P</w:t>
+              <w:t>I</w:t>
             </w:r>
           </w:p>
         </w:tc>
@@ -2653,7 +2484,7 @@
               <w:rPr>
                 <w:lang w:val="en-US"/>
               </w:rPr>
-              <w:t>29.04</w:t>
+              <w:t>16.04</w:t>
             </w:r>
           </w:p>
         </w:tc>
@@ -2686,105 +2517,31 @@
                 <w:lang w:val="en-US"/>
               </w:rPr>
             </w:pPr>
-            <w:proofErr w:type="spellStart"/>
+            <w:r>
+              <w:rPr>
+                <w:lang w:val="en-US"/>
+              </w:rPr>
+              <w:t>Check whether monthly totals of daily values are identical to original monthly data. No, they are not and why should they</w:t>
+            </w:r>
+            <w:r>
+              <w:rPr>
+                <w:lang w:val="en-US"/>
+              </w:rPr>
+              <w:t xml:space="preserve">, this </w:t>
+            </w:r>
+            <w:r>
+              <w:rPr>
+                <w:lang w:val="en-US"/>
+              </w:rPr>
+              <w:t>wouldn’t make sense. The mean of the daily values over a month should be the same as the monthly values of the original dataframe</w:t>
+            </w:r>
             <w:r>
               <w:rPr>
                 <w:b/>
                 <w:bCs/>
                 <w:lang w:val="en-US"/>
               </w:rPr>
-              <w:t>Calc_patm</w:t>
-            </w:r>
-            <w:proofErr w:type="spellEnd"/>
-            <w:r>
-              <w:rPr>
-                <w:b/>
-                <w:bCs/>
-                <w:lang w:val="en-US"/>
-              </w:rPr>
-              <w:t xml:space="preserve">: </w:t>
-            </w:r>
-            <w:r>
-              <w:rPr>
-                <w:lang w:val="en-US"/>
-              </w:rPr>
-              <w:t>F</w:t>
-            </w:r>
-            <w:r>
-              <w:rPr>
-                <w:lang w:val="en-US"/>
-              </w:rPr>
-              <w:t>unction f</w:t>
-            </w:r>
-            <w:r>
-              <w:rPr>
-                <w:lang w:val="en-US"/>
-              </w:rPr>
-              <w:t>or the calculation of the atmospheric pressure. As '</w:t>
-            </w:r>
-            <w:proofErr w:type="spellStart"/>
-            <w:r>
-              <w:rPr>
-                <w:lang w:val="en-US"/>
-              </w:rPr>
-              <w:t>elv</w:t>
-            </w:r>
-            <w:proofErr w:type="spellEnd"/>
-            <w:r>
-              <w:rPr>
-                <w:lang w:val="en-US"/>
-              </w:rPr>
-              <w:t xml:space="preserve">' (height above sea level) it would be ideal to use the information from the model grid. </w:t>
-            </w:r>
-            <w:r>
-              <w:rPr>
-                <w:lang w:val="en-US"/>
-              </w:rPr>
-              <w:t>Is not available, the only thing found was the pressure at top level of the land model, corresponding to 2.25 millibars. Used</w:t>
-            </w:r>
-            <w:r>
-              <w:rPr>
-                <w:lang w:val="en-US"/>
-              </w:rPr>
-              <w:t xml:space="preserve"> 0 m for no</w:t>
-            </w:r>
-            <w:r>
-              <w:rPr>
-                <w:lang w:val="en-US"/>
-              </w:rPr>
-              <w:t>w</w:t>
-            </w:r>
-            <w:r>
-              <w:rPr>
-                <w:lang w:val="en-US"/>
-              </w:rPr>
-              <w:t xml:space="preserve">. For a </w:t>
-            </w:r>
-            <w:proofErr w:type="spellStart"/>
-            <w:r>
-              <w:rPr>
-                <w:lang w:val="en-US"/>
-              </w:rPr>
-              <w:t>gridpoint</w:t>
-            </w:r>
-            <w:proofErr w:type="spellEnd"/>
-            <w:r>
-              <w:rPr>
-                <w:lang w:val="en-US"/>
-              </w:rPr>
-              <w:t xml:space="preserve"> same height, but </w:t>
-            </w:r>
-            <w:r>
-              <w:rPr>
-                <w:lang w:val="en-US"/>
-              </w:rPr>
-              <w:t xml:space="preserve">when </w:t>
-            </w:r>
-            <w:r>
-              <w:rPr>
-                <w:lang w:val="en-US"/>
-              </w:rPr>
-              <w:t xml:space="preserve">global then different heights. </w:t>
+              <w:t>.</w:t>
             </w:r>
           </w:p>
         </w:tc>
@@ -2812,12 +2569,6 @@
                 <w:lang w:val="en-US"/>
               </w:rPr>
             </w:pPr>
-            <w:r>
-              <w:rPr>
-                <w:lang w:val="en-US"/>
-              </w:rPr>
-              <w:t>I</w:t>
-            </w:r>
           </w:p>
         </w:tc>
         <w:tc>
@@ -2862,12 +2613,6 @@
                 <w:lang w:val="en-US"/>
               </w:rPr>
             </w:pPr>
-            <w:r>
-              <w:rPr>
-                <w:lang w:val="en-US"/>
-              </w:rPr>
-              <w:t>16.04</w:t>
-            </w:r>
           </w:p>
         </w:tc>
       </w:tr>
@@ -2894,36 +2639,26 @@
                 <w:numId w:val="7"/>
               </w:numPr>
               <w:rPr>
-                <w:b/>
-                <w:bCs/>
-                <w:lang w:val="en-US"/>
-              </w:rPr>
-            </w:pPr>
-            <w:r>
-              <w:rPr>
-                <w:b/>
-                <w:bCs/>
-                <w:lang w:val="en-US"/>
-              </w:rPr>
-              <w:t>Interpolation:</w:t>
-            </w:r>
-            <w:r>
-              <w:rPr>
-                <w:lang w:val="en-US"/>
-              </w:rPr>
-              <w:t xml:space="preserve"> </w:t>
-            </w:r>
-            <w:r>
-              <w:rPr>
-                <w:lang w:val="en-US"/>
-              </w:rPr>
-              <w:t>Change interpolation in order that all days have the same monthly</w:t>
-            </w:r>
-            <w:r>
-              <w:rPr>
-                <w:lang w:val="en-US"/>
-              </w:rPr>
-              <w:t xml:space="preserve"> value.</w:t>
+                <w:lang w:val="en-US"/>
+              </w:rPr>
+            </w:pPr>
+            <w:r>
+              <w:rPr>
+                <w:lang w:val="en-US"/>
+              </w:rPr>
+              <w:t>I do not understand the annual totals. If we have daily values as monthly means</w:t>
+            </w:r>
+            <w:r>
+              <w:rPr>
+                <w:lang w:val="en-US"/>
+              </w:rPr>
+              <w:t xml:space="preserve"> the annual totals will be clearly higher</w:t>
+            </w:r>
+            <w:r>
+              <w:rPr>
+                <w:lang w:val="en-US"/>
+              </w:rPr>
+              <w:t xml:space="preserve"> than if we take the annual totals of the monthly means.</w:t>
             </w:r>
           </w:p>
         </w:tc>
@@ -2951,12 +2686,6 @@
                 <w:lang w:val="en-US"/>
               </w:rPr>
             </w:pPr>
-            <w:r>
-              <w:rPr>
-                <w:lang w:val="en-US"/>
-              </w:rPr>
-              <w:t>P</w:t>
-            </w:r>
           </w:p>
         </w:tc>
         <w:tc>
@@ -2999,113 +2728,6 @@
               <w:pStyle w:val="FormularZustndig"/>
               <w:rPr>
                 <w:lang w:val="en-US"/>
-              </w:rPr>
-            </w:pPr>
-            <w:r>
-              <w:rPr>
-                <w:lang w:val="en-US"/>
-              </w:rPr>
-              <w:t>29.04</w:t>
-            </w:r>
-          </w:p>
-        </w:tc>
-      </w:tr>
-      <w:tr>
-        <w:tc>
-          <w:tcPr>
-            <w:tcW w:w="7619" w:type="dxa"/>
-            <w:tcBorders>
-              <w:top w:val="nil"/>
-              <w:left w:val="nil"/>
-              <w:bottom w:val="nil"/>
-              <w:right w:val="single" w:sz="4" w:space="0" w:color="auto"/>
-            </w:tcBorders>
-            <w:shd w:val="clear" w:color="auto" w:fill="auto"/>
-            <w:tcMar>
-              <w:right w:w="170" w:type="dxa"/>
-            </w:tcMar>
-          </w:tcPr>
-          <w:p>
-            <w:pPr>
-              <w:pStyle w:val="Heading1"/>
-              <w:rPr>
-                <w:lang w:val="en-US"/>
-              </w:rPr>
-            </w:pPr>
-            <w:r>
-              <w:rPr>
-                <w:lang w:val="en-US"/>
-              </w:rPr>
-              <w:t>Literature Research</w:t>
-            </w:r>
-          </w:p>
-        </w:tc>
-        <w:tc>
-          <w:tcPr>
-            <w:tcW w:w="480" w:type="dxa"/>
-            <w:tcBorders>
-              <w:top w:val="nil"/>
-              <w:left w:val="single" w:sz="4" w:space="0" w:color="auto"/>
-              <w:bottom w:val="nil"/>
-              <w:right w:val="nil"/>
-            </w:tcBorders>
-            <w:shd w:val="clear" w:color="auto" w:fill="auto"/>
-            <w:tcMar>
-              <w:top w:w="57" w:type="dxa"/>
-              <w:left w:w="85" w:type="dxa"/>
-              <w:bottom w:w="57" w:type="dxa"/>
-              <w:right w:w="85" w:type="dxa"/>
-            </w:tcMar>
-          </w:tcPr>
-          <w:p>
-            <w:pPr>
-              <w:pStyle w:val="FormularZustndig"/>
-              <w:rPr>
-                <w:lang w:val="en-GB"/>
-              </w:rPr>
-            </w:pPr>
-          </w:p>
-        </w:tc>
-        <w:tc>
-          <w:tcPr>
-            <w:tcW w:w="522" w:type="dxa"/>
-            <w:tcBorders>
-              <w:top w:val="nil"/>
-              <w:left w:val="nil"/>
-              <w:bottom w:val="nil"/>
-              <w:right w:val="nil"/>
-            </w:tcBorders>
-          </w:tcPr>
-          <w:p>
-            <w:pPr>
-              <w:pStyle w:val="FormularZustndig"/>
-              <w:rPr>
-                <w:lang w:val="en-GB"/>
-              </w:rPr>
-            </w:pPr>
-          </w:p>
-        </w:tc>
-        <w:tc>
-          <w:tcPr>
-            <w:tcW w:w="791" w:type="dxa"/>
-            <w:tcBorders>
-              <w:top w:val="nil"/>
-              <w:left w:val="nil"/>
-              <w:bottom w:val="nil"/>
-              <w:right w:val="nil"/>
-            </w:tcBorders>
-            <w:shd w:val="clear" w:color="auto" w:fill="auto"/>
-            <w:tcMar>
-              <w:top w:w="57" w:type="dxa"/>
-              <w:left w:w="85" w:type="dxa"/>
-              <w:bottom w:w="57" w:type="dxa"/>
-            </w:tcMar>
-          </w:tcPr>
-          <w:p>
-            <w:pPr>
-              <w:pStyle w:val="FormularZustndig"/>
-              <w:rPr>
-                <w:lang w:val="en-GB"/>
               </w:rPr>
             </w:pPr>
           </w:p>
@@ -3134,54 +2756,167 @@
                 <w:numId w:val="7"/>
               </w:numPr>
               <w:rPr>
-                <w:lang w:val="en-US"/>
-              </w:rPr>
-            </w:pPr>
-            <w:r>
-              <w:rPr>
-                <w:lang w:val="en-US"/>
-              </w:rPr>
-              <w:t xml:space="preserve">In the paper you published you take this mass balance approach. </w:t>
-            </w:r>
-            <w:proofErr w:type="gramStart"/>
-            <w:r>
-              <w:rPr>
-                <w:lang w:val="en-US"/>
-              </w:rPr>
-              <w:t>So</w:t>
-            </w:r>
-            <w:proofErr w:type="gramEnd"/>
-            <w:r>
-              <w:rPr>
-                <w:lang w:val="en-US"/>
-              </w:rPr>
-              <w:t xml:space="preserve"> you take the CWD as an indicator for rooting-zone water-storage capacity</w:t>
-            </w:r>
-            <w:r>
-              <w:rPr>
-                <w:lang w:val="en-US"/>
-              </w:rPr>
-              <w:t xml:space="preserve">. In the CWD-estimation section you explain your approach and how you calculated the CWD with an algorithm. </w:t>
-            </w:r>
-            <w:r>
-              <w:rPr>
-                <w:lang w:val="en-US"/>
-              </w:rPr>
-              <w:t xml:space="preserve">Would it be enough to cite your paper and how you calculate the CWD? Or do I have to go a step further and find a source, where there is described why I can </w:t>
-            </w:r>
-            <w:proofErr w:type="gramStart"/>
-            <w:r>
-              <w:rPr>
-                <w:lang w:val="en-US"/>
-              </w:rPr>
-              <w:t>actually take</w:t>
-            </w:r>
-            <w:proofErr w:type="gramEnd"/>
-            <w:r>
-              <w:rPr>
-                <w:lang w:val="en-US"/>
-              </w:rPr>
-              <w:t xml:space="preserve"> the CWD as an indicator for rooting-zone water-storage capacity?</w:t>
+                <w:b/>
+                <w:bCs/>
+                <w:lang w:val="en-US"/>
+              </w:rPr>
+            </w:pPr>
+            <w:r>
+              <w:rPr>
+                <w:b/>
+                <w:bCs/>
+                <w:lang w:val="en-US"/>
+              </w:rPr>
+              <w:t>Interpolation:</w:t>
+            </w:r>
+            <w:r>
+              <w:rPr>
+                <w:lang w:val="en-US"/>
+              </w:rPr>
+              <w:t xml:space="preserve"> </w:t>
+            </w:r>
+            <w:r>
+              <w:rPr>
+                <w:lang w:val="en-US"/>
+              </w:rPr>
+              <w:t>No interpolation anymore. A</w:t>
+            </w:r>
+            <w:r>
+              <w:rPr>
+                <w:lang w:val="en-US"/>
+              </w:rPr>
+              <w:t>ll days have the same monthly</w:t>
+            </w:r>
+            <w:r>
+              <w:rPr>
+                <w:lang w:val="en-US"/>
+              </w:rPr>
+              <w:t xml:space="preserve"> value.</w:t>
+            </w:r>
+          </w:p>
+        </w:tc>
+        <w:tc>
+          <w:tcPr>
+            <w:tcW w:w="480" w:type="dxa"/>
+            <w:tcBorders>
+              <w:top w:val="nil"/>
+              <w:left w:val="single" w:sz="4" w:space="0" w:color="auto"/>
+              <w:bottom w:val="nil"/>
+              <w:right w:val="nil"/>
+            </w:tcBorders>
+            <w:shd w:val="clear" w:color="auto" w:fill="auto"/>
+            <w:tcMar>
+              <w:top w:w="57" w:type="dxa"/>
+              <w:left w:w="85" w:type="dxa"/>
+              <w:bottom w:w="57" w:type="dxa"/>
+              <w:right w:w="85" w:type="dxa"/>
+            </w:tcMar>
+          </w:tcPr>
+          <w:p>
+            <w:pPr>
+              <w:pStyle w:val="FormularZustndig"/>
+              <w:rPr>
+                <w:lang w:val="en-US"/>
+              </w:rPr>
+            </w:pPr>
+            <w:r>
+              <w:rPr>
+                <w:lang w:val="en-US"/>
+              </w:rPr>
+              <w:t>I</w:t>
+            </w:r>
+          </w:p>
+        </w:tc>
+        <w:tc>
+          <w:tcPr>
+            <w:tcW w:w="522" w:type="dxa"/>
+            <w:tcBorders>
+              <w:top w:val="nil"/>
+              <w:left w:val="nil"/>
+              <w:bottom w:val="nil"/>
+              <w:right w:val="nil"/>
+            </w:tcBorders>
+          </w:tcPr>
+          <w:p>
+            <w:pPr>
+              <w:pStyle w:val="FormularZustndig"/>
+              <w:rPr>
+                <w:lang w:val="en-US"/>
+              </w:rPr>
+            </w:pPr>
+          </w:p>
+        </w:tc>
+        <w:tc>
+          <w:tcPr>
+            <w:tcW w:w="791" w:type="dxa"/>
+            <w:tcBorders>
+              <w:top w:val="nil"/>
+              <w:left w:val="nil"/>
+              <w:bottom w:val="nil"/>
+              <w:right w:val="nil"/>
+            </w:tcBorders>
+            <w:shd w:val="clear" w:color="auto" w:fill="auto"/>
+            <w:tcMar>
+              <w:top w:w="57" w:type="dxa"/>
+              <w:left w:w="85" w:type="dxa"/>
+              <w:bottom w:w="57" w:type="dxa"/>
+            </w:tcMar>
+          </w:tcPr>
+          <w:p>
+            <w:pPr>
+              <w:pStyle w:val="FormularZustndig"/>
+              <w:rPr>
+                <w:lang w:val="en-US"/>
+              </w:rPr>
+            </w:pPr>
+            <w:r>
+              <w:rPr>
+                <w:lang w:val="en-US"/>
+              </w:rPr>
+              <w:t>2</w:t>
+            </w:r>
+            <w:r>
+              <w:rPr>
+                <w:lang w:val="en-US"/>
+              </w:rPr>
+              <w:t>4</w:t>
+            </w:r>
+            <w:r>
+              <w:rPr>
+                <w:lang w:val="en-US"/>
+              </w:rPr>
+              <w:t>.04</w:t>
+            </w:r>
+          </w:p>
+        </w:tc>
+      </w:tr>
+      <w:tr>
+        <w:tc>
+          <w:tcPr>
+            <w:tcW w:w="7619" w:type="dxa"/>
+            <w:tcBorders>
+              <w:top w:val="nil"/>
+              <w:left w:val="nil"/>
+              <w:bottom w:val="nil"/>
+              <w:right w:val="single" w:sz="4" w:space="0" w:color="auto"/>
+            </w:tcBorders>
+            <w:shd w:val="clear" w:color="auto" w:fill="auto"/>
+            <w:tcMar>
+              <w:right w:w="170" w:type="dxa"/>
+            </w:tcMar>
+          </w:tcPr>
+          <w:p>
+            <w:pPr>
+              <w:pStyle w:val="Heading1"/>
+              <w:rPr>
+                <w:lang w:val="en-US"/>
+              </w:rPr>
+            </w:pPr>
+            <w:r>
+              <w:rPr>
+                <w:lang w:val="en-US"/>
+              </w:rPr>
+              <w:t>Literature Research</w:t>
             </w:r>
           </w:p>
         </w:tc>
@@ -3286,178 +3021,19 @@
               <w:rPr>
                 <w:lang w:val="en-US"/>
               </w:rPr>
-              <w:t>R</w:t>
-            </w:r>
-            <w:r>
-              <w:rPr>
-                <w:lang w:val="en-US"/>
-              </w:rPr>
-              <w:t>oot zone storage capacity (SR) is defined as the maximum of the obtained D</w:t>
-            </w:r>
-            <w:r>
-              <w:rPr>
-                <w:lang w:val="en-US"/>
-              </w:rPr>
-              <w:t>eficit</w:t>
-            </w:r>
-            <w:r>
-              <w:rPr>
-                <w:lang w:val="en-US"/>
-              </w:rPr>
-              <w:t xml:space="preserve"> values</w:t>
-            </w:r>
-            <w:r>
-              <w:rPr>
-                <w:lang w:val="en-US"/>
-              </w:rPr>
-              <w:t xml:space="preserve"> (</w:t>
-            </w:r>
-            <w:r>
-              <w:rPr>
-                <w:lang w:val="en-US"/>
-              </w:rPr>
-              <w:t xml:space="preserve">Global root zone storage capacity from satellite-based evaporation, </w:t>
-            </w:r>
-            <w:r>
-              <w:rPr>
-                <w:lang w:val="en-US"/>
-              </w:rPr>
-              <w:t>p.4)</w:t>
-            </w:r>
-            <w:r>
-              <w:rPr>
-                <w:lang w:val="en-US"/>
-              </w:rPr>
-              <w:t>. Why?</w:t>
-            </w:r>
-          </w:p>
-        </w:tc>
-        <w:tc>
-          <w:tcPr>
-            <w:tcW w:w="480" w:type="dxa"/>
-            <w:tcBorders>
-              <w:top w:val="nil"/>
-              <w:left w:val="single" w:sz="4" w:space="0" w:color="auto"/>
-              <w:bottom w:val="nil"/>
-              <w:right w:val="nil"/>
-            </w:tcBorders>
-            <w:shd w:val="clear" w:color="auto" w:fill="auto"/>
-            <w:tcMar>
-              <w:top w:w="57" w:type="dxa"/>
-              <w:left w:w="85" w:type="dxa"/>
-              <w:bottom w:w="57" w:type="dxa"/>
-              <w:right w:w="85" w:type="dxa"/>
-            </w:tcMar>
-          </w:tcPr>
-          <w:p>
-            <w:pPr>
-              <w:pStyle w:val="FormularZustndig"/>
-              <w:rPr>
-                <w:lang w:val="en-GB"/>
-              </w:rPr>
-            </w:pPr>
-          </w:p>
-        </w:tc>
-        <w:tc>
-          <w:tcPr>
-            <w:tcW w:w="522" w:type="dxa"/>
-            <w:tcBorders>
-              <w:top w:val="nil"/>
-              <w:left w:val="nil"/>
-              <w:bottom w:val="nil"/>
-              <w:right w:val="nil"/>
-            </w:tcBorders>
-          </w:tcPr>
-          <w:p>
-            <w:pPr>
-              <w:pStyle w:val="FormularZustndig"/>
-              <w:rPr>
-                <w:lang w:val="en-GB"/>
-              </w:rPr>
-            </w:pPr>
-          </w:p>
-        </w:tc>
-        <w:tc>
-          <w:tcPr>
-            <w:tcW w:w="791" w:type="dxa"/>
-            <w:tcBorders>
-              <w:top w:val="nil"/>
-              <w:left w:val="nil"/>
-              <w:bottom w:val="nil"/>
-              <w:right w:val="nil"/>
-            </w:tcBorders>
-            <w:shd w:val="clear" w:color="auto" w:fill="auto"/>
-            <w:tcMar>
-              <w:top w:w="57" w:type="dxa"/>
-              <w:left w:w="85" w:type="dxa"/>
-              <w:bottom w:w="57" w:type="dxa"/>
-            </w:tcMar>
-          </w:tcPr>
-          <w:p>
-            <w:pPr>
-              <w:pStyle w:val="FormularZustndig"/>
-              <w:rPr>
-                <w:lang w:val="en-GB"/>
-              </w:rPr>
-            </w:pPr>
-          </w:p>
-        </w:tc>
-      </w:tr>
-      <w:tr>
-        <w:tc>
-          <w:tcPr>
-            <w:tcW w:w="7619" w:type="dxa"/>
-            <w:tcBorders>
-              <w:top w:val="nil"/>
-              <w:left w:val="nil"/>
-              <w:bottom w:val="nil"/>
-              <w:right w:val="single" w:sz="4" w:space="0" w:color="auto"/>
-            </w:tcBorders>
-            <w:shd w:val="clear" w:color="auto" w:fill="auto"/>
-            <w:tcMar>
-              <w:right w:w="170" w:type="dxa"/>
-            </w:tcMar>
-          </w:tcPr>
-          <w:p>
-            <w:pPr>
-              <w:pStyle w:val="Heading1"/>
-              <w:rPr>
-                <w:lang w:val="en-US"/>
-              </w:rPr>
-            </w:pPr>
-            <w:r>
-              <w:rPr>
-                <w:lang w:val="en-US"/>
-              </w:rPr>
-              <w:t xml:space="preserve">Next Steps: Modelling </w:t>
-            </w:r>
-            <w:proofErr w:type="spellStart"/>
-            <w:r>
-              <w:rPr>
-                <w:lang w:val="en-US"/>
-              </w:rPr>
-              <w:t>cwd</w:t>
-            </w:r>
-            <w:proofErr w:type="spellEnd"/>
-            <w:r>
-              <w:rPr>
-                <w:lang w:val="en-US"/>
-              </w:rPr>
-              <w:t xml:space="preserve"> and </w:t>
-            </w:r>
-            <w:proofErr w:type="spellStart"/>
-            <w:r>
-              <w:rPr>
-                <w:lang w:val="en-US"/>
-              </w:rPr>
-              <w:t>pcwd</w:t>
-            </w:r>
-            <w:proofErr w:type="spellEnd"/>
-            <w:r>
-              <w:rPr>
-                <w:lang w:val="en-US"/>
-              </w:rPr>
-              <w:t xml:space="preserve"> globally</w:t>
+              <w:t>In the paper you published you take this mass balance approach. So you take the CWD as an indicator for rooting-zone water-storage capacity</w:t>
+            </w:r>
+            <w:r>
+              <w:rPr>
+                <w:lang w:val="en-US"/>
+              </w:rPr>
+              <w:t xml:space="preserve">. In the CWD-estimation section you explain your approach and how you calculated the CWD with an algorithm. </w:t>
+            </w:r>
+            <w:r>
+              <w:rPr>
+                <w:lang w:val="en-US"/>
+              </w:rPr>
+              <w:t>Would it be enough to cite your paper and how you calculate the CWD? Or do I have to go a step further and find a source, where there is described why I can actually take the CWD as an indicator for rooting-zone water-storage capacity?</w:t>
             </w:r>
           </w:p>
         </w:tc>
@@ -3562,69 +3138,49 @@
               <w:rPr>
                 <w:lang w:val="en-US"/>
               </w:rPr>
-              <w:t xml:space="preserve">Write function which takes as parameters et and </w:t>
-            </w:r>
-            <w:proofErr w:type="spellStart"/>
-            <w:r>
-              <w:rPr>
-                <w:lang w:val="en-US"/>
-              </w:rPr>
-              <w:t>prec</w:t>
-            </w:r>
-            <w:proofErr w:type="spellEnd"/>
-            <w:r>
-              <w:rPr>
-                <w:lang w:val="en-US"/>
-              </w:rPr>
-              <w:t xml:space="preserve"> and returns the </w:t>
-            </w:r>
-            <w:proofErr w:type="spellStart"/>
-            <w:r>
-              <w:rPr>
-                <w:lang w:val="en-US"/>
-              </w:rPr>
-              <w:t>cwd</w:t>
-            </w:r>
-            <w:proofErr w:type="spellEnd"/>
-            <w:r>
-              <w:rPr>
-                <w:lang w:val="en-US"/>
-              </w:rPr>
-              <w:t xml:space="preserve"> and </w:t>
-            </w:r>
-            <w:proofErr w:type="spellStart"/>
-            <w:r>
-              <w:rPr>
-                <w:lang w:val="en-US"/>
-              </w:rPr>
-              <w:t>pcwd</w:t>
-            </w:r>
-            <w:proofErr w:type="spellEnd"/>
-            <w:r>
-              <w:rPr>
-                <w:lang w:val="en-US"/>
-              </w:rPr>
-              <w:t xml:space="preserve"> timeseries. The function should be scalable. </w:t>
-            </w:r>
-            <w:r>
-              <w:rPr>
-                <w:lang w:val="en-US"/>
-              </w:rPr>
-              <w:t xml:space="preserve">Inputs: </w:t>
-            </w:r>
-            <w:proofErr w:type="spellStart"/>
-            <w:r>
-              <w:rPr>
-                <w:lang w:val="en-US"/>
-              </w:rPr>
-              <w:t>evspsbl</w:t>
-            </w:r>
-            <w:proofErr w:type="spellEnd"/>
-            <w:r>
-              <w:rPr>
-                <w:lang w:val="en-US"/>
-              </w:rPr>
-              <w:t>, precipitation.</w:t>
+              <w:t>R</w:t>
+            </w:r>
+            <w:r>
+              <w:rPr>
+                <w:lang w:val="en-US"/>
+              </w:rPr>
+              <w:t>oot zone storage capacity (SR) is defined as the maximum of the obtained D</w:t>
+            </w:r>
+            <w:r>
+              <w:rPr>
+                <w:lang w:val="en-US"/>
+              </w:rPr>
+              <w:t>eficit</w:t>
+            </w:r>
+            <w:r>
+              <w:rPr>
+                <w:lang w:val="en-US"/>
+              </w:rPr>
+              <w:t xml:space="preserve"> values</w:t>
+            </w:r>
+            <w:r>
+              <w:rPr>
+                <w:lang w:val="en-US"/>
+              </w:rPr>
+              <w:t xml:space="preserve"> (</w:t>
+            </w:r>
+            <w:r>
+              <w:rPr>
+                <w:lang w:val="en-US"/>
+              </w:rPr>
+              <w:t xml:space="preserve">Global root zone storage capacity from satellite-based evaporation, </w:t>
+            </w:r>
+            <w:r>
+              <w:rPr>
+                <w:lang w:val="en-US"/>
+              </w:rPr>
+              <w:t>p.4)</w:t>
+            </w:r>
+            <w:r>
+              <w:rPr>
+                <w:lang w:val="en-US"/>
+              </w:rPr>
+              <w:t>. Why?</w:t>
             </w:r>
           </w:p>
         </w:tc>
@@ -3652,12 +3208,6 @@
                 <w:lang w:val="en-GB"/>
               </w:rPr>
             </w:pPr>
-            <w:r>
-              <w:rPr>
-                <w:lang w:val="en-GB"/>
-              </w:rPr>
-              <w:t>P</w:t>
-            </w:r>
           </w:p>
         </w:tc>
         <w:tc>
@@ -3702,12 +3252,6 @@
                 <w:lang w:val="en-GB"/>
               </w:rPr>
             </w:pPr>
-            <w:r>
-              <w:rPr>
-                <w:lang w:val="en-GB"/>
-              </w:rPr>
-              <w:t>29.04</w:t>
-            </w:r>
           </w:p>
         </w:tc>
       </w:tr>
@@ -3737,7 +3281,13 @@
               <w:rPr>
                 <w:lang w:val="en-US"/>
               </w:rPr>
-              <w:t>Workflow</w:t>
+              <w:t xml:space="preserve">Next Steps: Modelling </w:t>
+            </w:r>
+            <w:r>
+              <w:rPr>
+                <w:lang w:val="en-US"/>
+              </w:rPr>
+              <w:t>cwd and pcwd globally</w:t>
             </w:r>
           </w:p>
         </w:tc>
@@ -3835,6 +3385,44 @@
                 <w:numId w:val="7"/>
               </w:numPr>
               <w:rPr>
+                <w:lang w:val="en-US"/>
+              </w:rPr>
+            </w:pPr>
+            <w:r>
+              <w:rPr>
+                <w:lang w:val="en-US"/>
+              </w:rPr>
+              <w:t xml:space="preserve">Write function which takes as parameters et and prec and returns the cwd and pcwd timeseries. The function should be scalable. </w:t>
+            </w:r>
+            <w:r>
+              <w:rPr>
+                <w:lang w:val="en-US"/>
+              </w:rPr>
+              <w:t>Inputs: evspsbl, precipitation.</w:t>
+            </w:r>
+          </w:p>
+        </w:tc>
+        <w:tc>
+          <w:tcPr>
+            <w:tcW w:w="480" w:type="dxa"/>
+            <w:tcBorders>
+              <w:top w:val="nil"/>
+              <w:left w:val="single" w:sz="4" w:space="0" w:color="auto"/>
+              <w:bottom w:val="nil"/>
+              <w:right w:val="nil"/>
+            </w:tcBorders>
+            <w:shd w:val="clear" w:color="auto" w:fill="auto"/>
+            <w:tcMar>
+              <w:top w:w="57" w:type="dxa"/>
+              <w:left w:w="85" w:type="dxa"/>
+              <w:bottom w:w="57" w:type="dxa"/>
+              <w:right w:w="85" w:type="dxa"/>
+            </w:tcMar>
+          </w:tcPr>
+          <w:p>
+            <w:pPr>
+              <w:pStyle w:val="FormularZustndig"/>
+              <w:rPr>
                 <w:lang w:val="en-GB"/>
               </w:rPr>
             </w:pPr>
@@ -3842,21 +3430,88 @@
               <w:rPr>
                 <w:lang w:val="en-GB"/>
               </w:rPr>
-              <w:t xml:space="preserve">Readme on </w:t>
-            </w:r>
-            <w:proofErr w:type="spellStart"/>
-            <w:r>
+              <w:t>P</w:t>
+            </w:r>
+          </w:p>
+        </w:tc>
+        <w:tc>
+          <w:tcPr>
+            <w:tcW w:w="522" w:type="dxa"/>
+            <w:tcBorders>
+              <w:top w:val="nil"/>
+              <w:left w:val="nil"/>
+              <w:bottom w:val="nil"/>
+              <w:right w:val="nil"/>
+            </w:tcBorders>
+          </w:tcPr>
+          <w:p>
+            <w:pPr>
+              <w:pStyle w:val="FormularZustndig"/>
               <w:rPr>
                 <w:lang w:val="en-GB"/>
               </w:rPr>
-              <w:t>infos</w:t>
-            </w:r>
-            <w:proofErr w:type="spellEnd"/>
-            <w:r>
+            </w:pPr>
+          </w:p>
+        </w:tc>
+        <w:tc>
+          <w:tcPr>
+            <w:tcW w:w="791" w:type="dxa"/>
+            <w:tcBorders>
+              <w:top w:val="nil"/>
+              <w:left w:val="nil"/>
+              <w:bottom w:val="nil"/>
+              <w:right w:val="nil"/>
+            </w:tcBorders>
+            <w:shd w:val="clear" w:color="auto" w:fill="auto"/>
+            <w:tcMar>
+              <w:top w:w="57" w:type="dxa"/>
+              <w:left w:w="85" w:type="dxa"/>
+              <w:bottom w:w="57" w:type="dxa"/>
+            </w:tcMar>
+          </w:tcPr>
+          <w:p>
+            <w:pPr>
+              <w:pStyle w:val="FormularZustndig"/>
               <w:rPr>
                 <w:lang w:val="en-GB"/>
               </w:rPr>
-              <w:t xml:space="preserve"> about data download needed in the repo? I put it under data raw although it’s not the actual data</w:t>
+            </w:pPr>
+            <w:r>
+              <w:rPr>
+                <w:lang w:val="en-GB"/>
+              </w:rPr>
+              <w:t>29.04</w:t>
+            </w:r>
+          </w:p>
+        </w:tc>
+      </w:tr>
+      <w:tr>
+        <w:tc>
+          <w:tcPr>
+            <w:tcW w:w="7619" w:type="dxa"/>
+            <w:tcBorders>
+              <w:top w:val="nil"/>
+              <w:left w:val="nil"/>
+              <w:bottom w:val="nil"/>
+              <w:right w:val="single" w:sz="4" w:space="0" w:color="auto"/>
+            </w:tcBorders>
+            <w:shd w:val="clear" w:color="auto" w:fill="auto"/>
+            <w:tcMar>
+              <w:right w:w="170" w:type="dxa"/>
+            </w:tcMar>
+          </w:tcPr>
+          <w:p>
+            <w:pPr>
+              <w:pStyle w:val="Heading1"/>
+              <w:rPr>
+                <w:lang w:val="en-US"/>
+              </w:rPr>
+            </w:pPr>
+            <w:r>
+              <w:rPr>
+                <w:lang w:val="en-US"/>
+              </w:rPr>
+              <w:t>Workflow</w:t>
             </w:r>
           </w:p>
         </w:tc>
@@ -3961,25 +3616,7 @@
               <w:rPr>
                 <w:lang w:val="en-GB"/>
               </w:rPr>
-              <w:t xml:space="preserve">Added </w:t>
-            </w:r>
-            <w:r>
-              <w:rPr>
-                <w:lang w:val="en-GB"/>
-              </w:rPr>
-              <w:t>reproducible workflow section under data reading and in the readme.</w:t>
-            </w:r>
-            <w:r>
-              <w:rPr>
-                <w:lang w:val="en-GB"/>
-              </w:rPr>
-              <w:t xml:space="preserve"> Made a comment in the data-reading section.</w:t>
-            </w:r>
-            <w:r>
-              <w:rPr>
-                <w:lang w:val="en-GB"/>
-              </w:rPr>
-              <w:t xml:space="preserve"> Is this enough?</w:t>
+              <w:t>Readme on infos about data download needed in the repo? I put it under data raw although it’s not the actual data</w:t>
             </w:r>
           </w:p>
         </w:tc>
@@ -4007,12 +3644,6 @@
                 <w:lang w:val="en-GB"/>
               </w:rPr>
             </w:pPr>
-            <w:r>
-              <w:rPr>
-                <w:lang w:val="en-GB"/>
-              </w:rPr>
-              <w:t>I</w:t>
-            </w:r>
           </w:p>
         </w:tc>
         <w:tc>
@@ -4057,11 +3688,275 @@
                 <w:lang w:val="en-GB"/>
               </w:rPr>
             </w:pPr>
-            <w:r>
+          </w:p>
+        </w:tc>
+      </w:tr>
+      <w:tr>
+        <w:tc>
+          <w:tcPr>
+            <w:tcW w:w="7619" w:type="dxa"/>
+            <w:tcBorders>
+              <w:top w:val="nil"/>
+              <w:left w:val="nil"/>
+              <w:bottom w:val="nil"/>
+              <w:right w:val="single" w:sz="4" w:space="0" w:color="auto"/>
+            </w:tcBorders>
+            <w:shd w:val="clear" w:color="auto" w:fill="auto"/>
+            <w:tcMar>
+              <w:right w:w="170" w:type="dxa"/>
+            </w:tcMar>
+          </w:tcPr>
+          <w:p>
+            <w:pPr>
+              <w:pStyle w:val="Fliesstext"/>
+              <w:numPr>
+                <w:ilvl w:val="0"/>
+                <w:numId w:val="7"/>
+              </w:numPr>
               <w:rPr>
                 <w:lang w:val="en-GB"/>
               </w:rPr>
+            </w:pPr>
+            <w:r>
+              <w:rPr>
+                <w:lang w:val="en-GB"/>
+              </w:rPr>
+              <w:t xml:space="preserve">Added </w:t>
+            </w:r>
+            <w:r>
+              <w:rPr>
+                <w:lang w:val="en-GB"/>
+              </w:rPr>
+              <w:t>reproducible workflow section under data reading and in the readme.</w:t>
+            </w:r>
+            <w:r>
+              <w:rPr>
+                <w:lang w:val="en-GB"/>
+              </w:rPr>
+              <w:t xml:space="preserve"> Made a comment in the data-reading section.</w:t>
+            </w:r>
+          </w:p>
+        </w:tc>
+        <w:tc>
+          <w:tcPr>
+            <w:tcW w:w="480" w:type="dxa"/>
+            <w:tcBorders>
+              <w:top w:val="nil"/>
+              <w:left w:val="single" w:sz="4" w:space="0" w:color="auto"/>
+              <w:bottom w:val="nil"/>
+              <w:right w:val="nil"/>
+            </w:tcBorders>
+            <w:shd w:val="clear" w:color="auto" w:fill="auto"/>
+            <w:tcMar>
+              <w:top w:w="57" w:type="dxa"/>
+              <w:left w:w="85" w:type="dxa"/>
+              <w:bottom w:w="57" w:type="dxa"/>
+              <w:right w:w="85" w:type="dxa"/>
+            </w:tcMar>
+          </w:tcPr>
+          <w:p>
+            <w:pPr>
+              <w:pStyle w:val="FormularZustndig"/>
+              <w:rPr>
+                <w:lang w:val="en-GB"/>
+              </w:rPr>
+            </w:pPr>
+            <w:r>
+              <w:rPr>
+                <w:lang w:val="en-GB"/>
+              </w:rPr>
+              <w:t>I</w:t>
+            </w:r>
+          </w:p>
+        </w:tc>
+        <w:tc>
+          <w:tcPr>
+            <w:tcW w:w="522" w:type="dxa"/>
+            <w:tcBorders>
+              <w:top w:val="nil"/>
+              <w:left w:val="nil"/>
+              <w:bottom w:val="nil"/>
+              <w:right w:val="nil"/>
+            </w:tcBorders>
+          </w:tcPr>
+          <w:p>
+            <w:pPr>
+              <w:pStyle w:val="FormularZustndig"/>
+              <w:rPr>
+                <w:lang w:val="en-GB"/>
+              </w:rPr>
+            </w:pPr>
+          </w:p>
+        </w:tc>
+        <w:tc>
+          <w:tcPr>
+            <w:tcW w:w="791" w:type="dxa"/>
+            <w:tcBorders>
+              <w:top w:val="nil"/>
+              <w:left w:val="nil"/>
+              <w:bottom w:val="nil"/>
+              <w:right w:val="nil"/>
+            </w:tcBorders>
+            <w:shd w:val="clear" w:color="auto" w:fill="auto"/>
+            <w:tcMar>
+              <w:top w:w="57" w:type="dxa"/>
+              <w:left w:w="85" w:type="dxa"/>
+              <w:bottom w:w="57" w:type="dxa"/>
+            </w:tcMar>
+          </w:tcPr>
+          <w:p>
+            <w:pPr>
+              <w:pStyle w:val="FormularZustndig"/>
+              <w:rPr>
+                <w:lang w:val="en-GB"/>
+              </w:rPr>
+            </w:pPr>
+            <w:r>
+              <w:rPr>
+                <w:lang w:val="en-GB"/>
+              </w:rPr>
               <w:t>19.4</w:t>
+            </w:r>
+          </w:p>
+        </w:tc>
+      </w:tr>
+      <w:tr>
+        <w:tc>
+          <w:tcPr>
+            <w:tcW w:w="7619" w:type="dxa"/>
+            <w:tcBorders>
+              <w:top w:val="nil"/>
+              <w:left w:val="nil"/>
+              <w:bottom w:val="nil"/>
+              <w:right w:val="single" w:sz="4" w:space="0" w:color="auto"/>
+            </w:tcBorders>
+            <w:shd w:val="clear" w:color="auto" w:fill="auto"/>
+            <w:tcMar>
+              <w:right w:w="170" w:type="dxa"/>
+            </w:tcMar>
+          </w:tcPr>
+          <w:p>
+            <w:pPr>
+              <w:pStyle w:val="Fliesstext"/>
+              <w:numPr>
+                <w:ilvl w:val="0"/>
+                <w:numId w:val="7"/>
+              </w:numPr>
+              <w:rPr>
+                <w:lang w:val="en-GB"/>
+              </w:rPr>
+            </w:pPr>
+            <w:r>
+              <w:rPr>
+                <w:lang w:val="en-US"/>
+              </w:rPr>
+              <w:t>save</w:t>
+            </w:r>
+            <w:r>
+              <w:rPr>
+                <w:lang w:val="en-US"/>
+              </w:rPr>
+              <w:t>d</w:t>
+            </w:r>
+            <w:r>
+              <w:rPr>
+                <w:lang w:val="en-US"/>
+              </w:rPr>
+              <w:t xml:space="preserve"> extracted data to files and add</w:t>
+            </w:r>
+            <w:r>
+              <w:rPr>
+                <w:lang w:val="en-US"/>
+              </w:rPr>
+              <w:t>ed</w:t>
+            </w:r>
+            <w:r>
+              <w:rPr>
+                <w:lang w:val="en-US"/>
+              </w:rPr>
+              <w:t xml:space="preserve"> them to git repo</w:t>
+            </w:r>
+          </w:p>
+        </w:tc>
+        <w:tc>
+          <w:tcPr>
+            <w:tcW w:w="480" w:type="dxa"/>
+            <w:tcBorders>
+              <w:top w:val="nil"/>
+              <w:left w:val="single" w:sz="4" w:space="0" w:color="auto"/>
+              <w:bottom w:val="nil"/>
+              <w:right w:val="nil"/>
+            </w:tcBorders>
+            <w:shd w:val="clear" w:color="auto" w:fill="auto"/>
+            <w:tcMar>
+              <w:top w:w="57" w:type="dxa"/>
+              <w:left w:w="85" w:type="dxa"/>
+              <w:bottom w:w="57" w:type="dxa"/>
+              <w:right w:w="85" w:type="dxa"/>
+            </w:tcMar>
+          </w:tcPr>
+          <w:p>
+            <w:pPr>
+              <w:pStyle w:val="FormularZustndig"/>
+              <w:rPr>
+                <w:lang w:val="en-GB"/>
+              </w:rPr>
+            </w:pPr>
+            <w:r>
+              <w:rPr>
+                <w:lang w:val="en-GB"/>
+              </w:rPr>
+              <w:t>I</w:t>
+            </w:r>
+          </w:p>
+        </w:tc>
+        <w:tc>
+          <w:tcPr>
+            <w:tcW w:w="522" w:type="dxa"/>
+            <w:tcBorders>
+              <w:top w:val="nil"/>
+              <w:left w:val="nil"/>
+              <w:bottom w:val="nil"/>
+              <w:right w:val="nil"/>
+            </w:tcBorders>
+          </w:tcPr>
+          <w:p>
+            <w:pPr>
+              <w:pStyle w:val="FormularZustndig"/>
+              <w:rPr>
+                <w:lang w:val="en-GB"/>
+              </w:rPr>
+            </w:pPr>
+          </w:p>
+        </w:tc>
+        <w:tc>
+          <w:tcPr>
+            <w:tcW w:w="791" w:type="dxa"/>
+            <w:tcBorders>
+              <w:top w:val="nil"/>
+              <w:left w:val="nil"/>
+              <w:bottom w:val="nil"/>
+              <w:right w:val="nil"/>
+            </w:tcBorders>
+            <w:shd w:val="clear" w:color="auto" w:fill="auto"/>
+            <w:tcMar>
+              <w:top w:w="57" w:type="dxa"/>
+              <w:left w:w="85" w:type="dxa"/>
+              <w:bottom w:w="57" w:type="dxa"/>
+            </w:tcMar>
+          </w:tcPr>
+          <w:p>
+            <w:pPr>
+              <w:pStyle w:val="FormularZustndig"/>
+              <w:rPr>
+                <w:lang w:val="en-GB"/>
+              </w:rPr>
+            </w:pPr>
+            <w:r>
+              <w:rPr>
+                <w:lang w:val="en-GB"/>
+              </w:rPr>
+              <w:t>29.4</w:t>
             </w:r>
           </w:p>
         </w:tc>
@@ -4336,7 +4231,7 @@
                     <pic:cNvPicPr/>
                   </pic:nvPicPr>
                   <pic:blipFill>
-                    <a:blip r:embed="rId12" cstate="print">
+                    <a:blip r:embed="rId11" cstate="print">
                       <a:extLst>
                         <a:ext uri="{28A0092B-C50C-407E-A947-70E740481C1C}">
                           <a14:useLocalDpi xmlns:a14="http://schemas.microsoft.com/office/drawing/2010/main" val="0"/>
@@ -4393,21 +4288,7 @@
         <w:rPr>
           <w:lang w:val="en-US"/>
         </w:rPr>
-        <w:t>In Sudan, the patterns of evapotranspiration (et) and precipitation (</w:t>
-      </w:r>
-      <w:proofErr w:type="spellStart"/>
-      <w:r>
-        <w:rPr>
-          <w:lang w:val="en-US"/>
-        </w:rPr>
-        <w:t>prec</w:t>
-      </w:r>
-      <w:proofErr w:type="spellEnd"/>
-      <w:r>
-        <w:rPr>
-          <w:lang w:val="en-US"/>
-        </w:rPr>
-        <w:t>) exhibit closely aligned fluctuations, indicating a system constrained by water availability. This suggests that the runoff, the portion of precipitation that does not infiltrate the soil and contributes to streams and rivers, is likely minimal or remains relatively constant over time. Additionally, there is no significant long-term alteration observed in the storage of water resources.</w:t>
+        <w:t>In Sudan, the patterns of evapotranspiration (et) and precipitation (prec) exhibit closely aligned fluctuations, indicating a system constrained by water availability. This suggests that the runoff, the portion of precipitation that does not infiltrate the soil and contributes to streams and rivers, is likely minimal or remains relatively constant over time. Additionally, there is no significant long-term alteration observed in the storage of water resources.</w:t>
       </w:r>
     </w:p>
     <w:p>
@@ -4470,7 +4351,7 @@
                     <pic:cNvPicPr/>
                   </pic:nvPicPr>
                   <pic:blipFill>
-                    <a:blip r:embed="rId13" cstate="print">
+                    <a:blip r:embed="rId12" cstate="print">
                       <a:extLst>
                         <a:ext uri="{28A0092B-C50C-407E-A947-70E740481C1C}">
                           <a14:useLocalDpi xmlns:a14="http://schemas.microsoft.com/office/drawing/2010/main" val="0"/>
@@ -4613,19 +4494,11 @@
           <w:lang w:val="en-US"/>
         </w:rPr>
       </w:pPr>
-      <w:proofErr w:type="spellStart"/>
       <w:r>
         <w:rPr>
           <w:lang w:val="en-US"/>
         </w:rPr>
-        <w:t>et</w:t>
-      </w:r>
-      <w:proofErr w:type="spellEnd"/>
-      <w:r>
-        <w:rPr>
-          <w:lang w:val="en-US"/>
-        </w:rPr>
-        <w:t xml:space="preserve"> close to zero because it is so dry. precipitation higher but it will instantly infiltrate in the soil and plants will need it. correct?</w:t>
+        <w:t>et close to zero because it is so dry. precipitation higher but it will instantly infiltrate in the soil and plants will need it. correct?</w:t>
       </w:r>
     </w:p>
     <w:p>
@@ -4712,7 +4585,7 @@
                     <pic:cNvPicPr/>
                   </pic:nvPicPr>
                   <pic:blipFill>
-                    <a:blip r:embed="rId14" cstate="print">
+                    <a:blip r:embed="rId13" cstate="print">
                       <a:extLst>
                         <a:ext uri="{28A0092B-C50C-407E-A947-70E740481C1C}">
                           <a14:useLocalDpi xmlns:a14="http://schemas.microsoft.com/office/drawing/2010/main" val="0"/>
@@ -4835,16 +4708,8 @@
         <w:rPr>
           <w:lang w:val="en-US"/>
         </w:rPr>
-        <w:t xml:space="preserve">Maybe due to interpolation of pet. Radiation was only monthly available and et daily. Can be huge </w:t>
+        <w:t>Maybe due to interpolation of pet. Radiation was only monthly available and et daily. Can be huge difference</w:t>
       </w:r>
-      <w:proofErr w:type="gramStart"/>
-      <w:r>
-        <w:rPr>
-          <w:lang w:val="en-US"/>
-        </w:rPr>
-        <w:t>difference</w:t>
-      </w:r>
-      <w:proofErr w:type="gramEnd"/>
     </w:p>
     <w:p>
       <w:pPr>
@@ -4991,7 +4856,7 @@
                     <pic:cNvPicPr/>
                   </pic:nvPicPr>
                   <pic:blipFill>
-                    <a:blip r:embed="rId15" cstate="print">
+                    <a:blip r:embed="rId14" cstate="print">
                       <a:extLst>
                         <a:ext uri="{28A0092B-C50C-407E-A947-70E740481C1C}">
                           <a14:useLocalDpi xmlns:a14="http://schemas.microsoft.com/office/drawing/2010/main" val="0"/>
@@ -5174,7 +5039,7 @@
       </w:pPr>
     </w:p>
     <w:sectPr>
-      <w:headerReference w:type="default" r:id="rId16"/>
+      <w:headerReference w:type="default" r:id="rId15"/>
       <w:type w:val="continuous"/>
       <w:pgSz w:w="11906" w:h="16838" w:code="9"/>
       <w:pgMar w:top="1247" w:right="1247" w:bottom="851" w:left="1247" w:header="624" w:footer="624" w:gutter="0"/>
@@ -5274,7 +5139,7 @@
             <w:pStyle w:val="BeKopfFusslinks"/>
           </w:pPr>
           <w:r>
-            <w:t>22</w:t>
+            <w:t>05</w:t>
           </w:r>
           <w:r>
             <w:t>.</w:t>
@@ -5283,7 +5148,7 @@
             <w:t>0</w:t>
           </w:r>
           <w:r>
-            <w:t>4</w:t>
+            <w:t>1</w:t>
           </w:r>
           <w:r>
             <w:t>.202</w:t>
@@ -5308,24 +5173,20 @@
           <w:pPr>
             <w:pStyle w:val="BeKopfFusslinks"/>
           </w:pPr>
-          <w:proofErr w:type="gramStart"/>
           <w:r>
             <w:t>Bachelor</w:t>
           </w:r>
           <w:r>
             <w:t xml:space="preserve"> Thesis</w:t>
           </w:r>
-          <w:proofErr w:type="gramEnd"/>
         </w:p>
         <w:p>
           <w:pPr>
             <w:pStyle w:val="BeKopfFusslinks"/>
           </w:pPr>
-          <w:proofErr w:type="spellStart"/>
           <w:r>
             <w:t>Discussion</w:t>
           </w:r>
-          <w:proofErr w:type="spellEnd"/>
         </w:p>
       </w:tc>
       <w:tc>

</xml_diff>

<commit_message>
updated protocol, added fluxnet data
</commit_message>
<xml_diff>
--- a/Coordination/Protocols/240429_Meeting Notes_05.docx
+++ b/Coordination/Protocols/240429_Meeting Notes_05.docx
@@ -2311,6 +2311,125 @@
               </w:rPr>
               <w:t>29.04</w:t>
             </w:r>
+          </w:p>
+        </w:tc>
+      </w:tr>
+      <w:tr>
+        <w:tc>
+          <w:tcPr>
+            <w:tcW w:w="7619" w:type="dxa"/>
+            <w:tcBorders>
+              <w:top w:val="nil"/>
+              <w:left w:val="nil"/>
+              <w:bottom w:val="nil"/>
+              <w:right w:val="single" w:sz="4" w:space="0" w:color="auto"/>
+            </w:tcBorders>
+            <w:shd w:val="clear" w:color="auto" w:fill="auto"/>
+            <w:tcMar>
+              <w:right w:w="170" w:type="dxa"/>
+            </w:tcMar>
+          </w:tcPr>
+          <w:p>
+            <w:pPr>
+              <w:pStyle w:val="Fliesstext"/>
+              <w:numPr>
+                <w:ilvl w:val="0"/>
+                <w:numId w:val="7"/>
+              </w:numPr>
+              <w:rPr>
+                <w:lang w:val="en-US"/>
+              </w:rPr>
+            </w:pPr>
+            <w:r>
+              <w:rPr>
+                <w:b/>
+                <w:bCs/>
+                <w:lang w:val="en-US"/>
+              </w:rPr>
+              <w:t>Rnet:</w:t>
+            </w:r>
+            <w:r>
+              <w:rPr>
+                <w:lang w:val="en-US"/>
+              </w:rPr>
+              <w:t xml:space="preserve"> </w:t>
+            </w:r>
+            <w:r>
+              <w:rPr>
+                <w:lang w:val="en-US"/>
+              </w:rPr>
+              <w:t>shortwave in – shortwave out + longwave in – longwave out. Correct?</w:t>
+            </w:r>
+          </w:p>
+        </w:tc>
+        <w:tc>
+          <w:tcPr>
+            <w:tcW w:w="480" w:type="dxa"/>
+            <w:tcBorders>
+              <w:top w:val="nil"/>
+              <w:left w:val="single" w:sz="4" w:space="0" w:color="auto"/>
+              <w:bottom w:val="nil"/>
+              <w:right w:val="nil"/>
+            </w:tcBorders>
+            <w:shd w:val="clear" w:color="auto" w:fill="auto"/>
+            <w:tcMar>
+              <w:top w:w="57" w:type="dxa"/>
+              <w:left w:w="85" w:type="dxa"/>
+              <w:bottom w:w="57" w:type="dxa"/>
+              <w:right w:w="85" w:type="dxa"/>
+            </w:tcMar>
+          </w:tcPr>
+          <w:p>
+            <w:pPr>
+              <w:pStyle w:val="FormularZustndig"/>
+              <w:rPr>
+                <w:lang w:val="en-US"/>
+              </w:rPr>
+            </w:pPr>
+          </w:p>
+        </w:tc>
+        <w:tc>
+          <w:tcPr>
+            <w:tcW w:w="522" w:type="dxa"/>
+            <w:tcBorders>
+              <w:top w:val="nil"/>
+              <w:left w:val="nil"/>
+              <w:bottom w:val="nil"/>
+              <w:right w:val="nil"/>
+            </w:tcBorders>
+          </w:tcPr>
+          <w:p>
+            <w:pPr>
+              <w:pStyle w:val="FormularZustndig"/>
+              <w:rPr>
+                <w:lang w:val="en-US"/>
+              </w:rPr>
+            </w:pPr>
+          </w:p>
+        </w:tc>
+        <w:tc>
+          <w:tcPr>
+            <w:tcW w:w="791" w:type="dxa"/>
+            <w:tcBorders>
+              <w:top w:val="nil"/>
+              <w:left w:val="nil"/>
+              <w:bottom w:val="nil"/>
+              <w:right w:val="nil"/>
+            </w:tcBorders>
+            <w:shd w:val="clear" w:color="auto" w:fill="auto"/>
+            <w:tcMar>
+              <w:top w:w="57" w:type="dxa"/>
+              <w:left w:w="85" w:type="dxa"/>
+              <w:bottom w:w="57" w:type="dxa"/>
+            </w:tcMar>
+          </w:tcPr>
+          <w:p>
+            <w:pPr>
+              <w:pStyle w:val="FormularZustndig"/>
+              <w:rPr>
+                <w:lang w:val="en-US"/>
+              </w:rPr>
+            </w:pPr>
           </w:p>
         </w:tc>
       </w:tr>
@@ -9325,15 +9444,24 @@
 </file>
 
 <file path=customXml/item1.xml><?xml version="1.0" encoding="utf-8"?>
-<?mso-contentType ?>
-<FormTemplates xmlns="http://schemas.microsoft.com/sharepoint/v3/contenttype/forms">
-  <Display>DocumentLibraryForm</Display>
-  <Edit>DocumentLibraryForm</Edit>
-  <New>DocumentLibraryForm</New>
-</FormTemplates>
+<b:Sources xmlns:b="http://schemas.openxmlformats.org/officeDocument/2006/bibliography" xmlns="http://schemas.openxmlformats.org/officeDocument/2006/bibliography" SelectedStyle="\APASixthEditionOfficeOnline.xsl" StyleName="APA" Version="6"/>
 </file>
 
 <file path=customXml/item2.xml><?xml version="1.0" encoding="utf-8"?>
+<p:properties xmlns:p="http://schemas.microsoft.com/office/2006/metadata/properties" xmlns:xsi="http://www.w3.org/2001/XMLSchema-instance" xmlns:pc="http://schemas.microsoft.com/office/infopath/2007/PartnerControls">
+  <documentManagement>
+    <SharedWithUsers xmlns="002c2250-87b0-41a1-8a63-78dd733826aa">
+      <UserInfo>
+        <DisplayName>Jungo Barbara</DisplayName>
+        <AccountId>83</AccountId>
+        <AccountType/>
+      </UserInfo>
+    </SharedWithUsers>
+  </documentManagement>
+</p:properties>
+</file>
+
+<file path=customXml/item3.xml><?xml version="1.0" encoding="utf-8"?>
 <ct:contentTypeSchema xmlns:ct="http://schemas.microsoft.com/office/2006/metadata/contentType" xmlns:ma="http://schemas.microsoft.com/office/2006/metadata/properties/metaAttributes" ct:_="" ma:_="" ma:contentTypeName="Dokument" ma:contentTypeID="0x010100671F769B905C324E9D8729BB11F39196" ma:contentTypeVersion="2" ma:contentTypeDescription="Ein neues Dokument erstellen." ma:contentTypeScope="" ma:versionID="f65286cd5b0c03e6fcc0337f0733126e">
   <xsd:schema xmlns:xsd="http://www.w3.org/2001/XMLSchema" xmlns:xs="http://www.w3.org/2001/XMLSchema" xmlns:p="http://schemas.microsoft.com/office/2006/metadata/properties" xmlns:ns2="002c2250-87b0-41a1-8a63-78dd733826aa" targetNamespace="http://schemas.microsoft.com/office/2006/metadata/properties" ma:root="true" ma:fieldsID="d0036cb42a92dfac19cf6e8445503838" ns2:_="">
     <xsd:import namespace="002c2250-87b0-41a1-8a63-78dd733826aa"/>
@@ -9481,33 +9609,34 @@
 </ct:contentTypeSchema>
 </file>
 
-<file path=customXml/item3.xml><?xml version="1.0" encoding="utf-8"?>
-<p:properties xmlns:p="http://schemas.microsoft.com/office/2006/metadata/properties" xmlns:xsi="http://www.w3.org/2001/XMLSchema-instance" xmlns:pc="http://schemas.microsoft.com/office/infopath/2007/PartnerControls">
-  <documentManagement>
-    <SharedWithUsers xmlns="002c2250-87b0-41a1-8a63-78dd733826aa">
-      <UserInfo>
-        <DisplayName>Jungo Barbara</DisplayName>
-        <AccountId>83</AccountId>
-        <AccountType/>
-      </UserInfo>
-    </SharedWithUsers>
-  </documentManagement>
-</p:properties>
-</file>
-
 <file path=customXml/item4.xml><?xml version="1.0" encoding="utf-8"?>
-<b:Sources xmlns:b="http://schemas.openxmlformats.org/officeDocument/2006/bibliography" xmlns="http://schemas.openxmlformats.org/officeDocument/2006/bibliography" SelectedStyle="\APASixthEditionOfficeOnline.xsl" StyleName="APA" Version="6"/>
+<?mso-contentType ?>
+<FormTemplates xmlns="http://schemas.microsoft.com/sharepoint/v3/contenttype/forms">
+  <Display>DocumentLibraryForm</Display>
+  <Edit>DocumentLibraryForm</Edit>
+  <New>DocumentLibraryForm</New>
+</FormTemplates>
 </file>
 
 <file path=customXml/itemProps1.xml><?xml version="1.0" encoding="utf-8"?>
-<ds:datastoreItem xmlns:ds="http://schemas.openxmlformats.org/officeDocument/2006/customXml" ds:itemID="{2DDCF890-D642-4B94-BC70-9C7529F613D7}">
+<ds:datastoreItem xmlns:ds="http://schemas.openxmlformats.org/officeDocument/2006/customXml" ds:itemID="{6B539019-8955-485C-BB9F-FE80906DA267}">
   <ds:schemaRefs>
-    <ds:schemaRef ds:uri="http://schemas.microsoft.com/sharepoint/v3/contenttype/forms"/>
+    <ds:schemaRef ds:uri="http://schemas.openxmlformats.org/officeDocument/2006/bibliography"/>
   </ds:schemaRefs>
 </ds:datastoreItem>
 </file>
 
 <file path=customXml/itemProps2.xml><?xml version="1.0" encoding="utf-8"?>
+<ds:datastoreItem xmlns:ds="http://schemas.openxmlformats.org/officeDocument/2006/customXml" ds:itemID="{F0B4656F-51F8-4972-AD41-49371F94FFCE}">
+  <ds:schemaRefs>
+    <ds:schemaRef ds:uri="http://schemas.microsoft.com/office/2006/metadata/properties"/>
+    <ds:schemaRef ds:uri="http://schemas.microsoft.com/office/infopath/2007/PartnerControls"/>
+    <ds:schemaRef ds:uri="002c2250-87b0-41a1-8a63-78dd733826aa"/>
+  </ds:schemaRefs>
+</ds:datastoreItem>
+</file>
+
+<file path=customXml/itemProps3.xml><?xml version="1.0" encoding="utf-8"?>
 <ds:datastoreItem xmlns:ds="http://schemas.openxmlformats.org/officeDocument/2006/customXml" ds:itemID="{AFAC7728-0FF3-4A61-B501-7A1FBB102DD4}">
   <ds:schemaRefs>
     <ds:schemaRef ds:uri="http://schemas.microsoft.com/office/2006/metadata/contentType"/>
@@ -9525,20 +9654,10 @@
 </ds:datastoreItem>
 </file>
 
-<file path=customXml/itemProps3.xml><?xml version="1.0" encoding="utf-8"?>
-<ds:datastoreItem xmlns:ds="http://schemas.openxmlformats.org/officeDocument/2006/customXml" ds:itemID="{F0B4656F-51F8-4972-AD41-49371F94FFCE}">
+<file path=customXml/itemProps4.xml><?xml version="1.0" encoding="utf-8"?>
+<ds:datastoreItem xmlns:ds="http://schemas.openxmlformats.org/officeDocument/2006/customXml" ds:itemID="{2DDCF890-D642-4B94-BC70-9C7529F613D7}">
   <ds:schemaRefs>
-    <ds:schemaRef ds:uri="http://schemas.microsoft.com/office/2006/metadata/properties"/>
-    <ds:schemaRef ds:uri="http://schemas.microsoft.com/office/infopath/2007/PartnerControls"/>
-    <ds:schemaRef ds:uri="002c2250-87b0-41a1-8a63-78dd733826aa"/>
-  </ds:schemaRefs>
-</ds:datastoreItem>
-</file>
-
-<file path=customXml/itemProps4.xml><?xml version="1.0" encoding="utf-8"?>
-<ds:datastoreItem xmlns:ds="http://schemas.openxmlformats.org/officeDocument/2006/customXml" ds:itemID="{6B539019-8955-485C-BB9F-FE80906DA267}">
-  <ds:schemaRefs>
-    <ds:schemaRef ds:uri="http://schemas.openxmlformats.org/officeDocument/2006/bibliography"/>
+    <ds:schemaRef ds:uri="http://schemas.microsoft.com/sharepoint/v3/contenttype/forms"/>
   </ds:schemaRefs>
 </ds:datastoreItem>
 </file>
</xml_diff>